<commit_message>
removed waste management from prompt
</commit_message>
<xml_diff>
--- a/home_utilities_emergency.docx
+++ b/home_utilities_emergency.docx
@@ -12,128 +12,235 @@
     </w:p>
     <w:p>
       <w:r>
-        <w:t>Below is the emergency run book for the specified city, zip code, and internet provider. The information provided is based on typical services available in San Jose, CA, and the zip code 95148.</w:t>
+        <w:t># City of San Jose (Zip Code: 95148) Emergency Run Book</w:t>
+        <w:br/>
+        <w:br/>
+        <w:t>This emergency run book is designed to guide residents of San Jose, specifically in the 95148 zip code, through various utility and service disruptions. It includes detailed steps for handling power outages, gas leaks, water leaks/outages, and internet service disruptions.</w:t>
         <w:br/>
         <w:br/>
         <w:t>---</w:t>
         <w:br/>
         <w:br/>
-        <w:t>### Emergency Run Book</w:t>
+        <w:t>## 1. Electricity (Pacific Gas and Electric Company - PG&amp;E)</w:t>
         <w:br/>
         <w:br/>
-        <w:t>&lt;b&gt;City:&lt;/b&gt; San Jose, CA</w:t>
+        <w:t>### Description of the Company and Services</w:t>
         <w:br/>
-        <w:t>&lt;b&gt;Zip Code:&lt;/b&gt; 95148</w:t>
+        <w:t>Pacific Gas and Electric Company (PG&amp;E) provides electricity and natural gas services to the San Jose area. They are responsible for maintaining the electrical grid and ensuring reliable power supply.</w:t>
         <w:br/>
-        <w:t>&lt;b&gt;Internet Provider:&lt;/b&gt; Comcast</w:t>
+        <w:br/>
+        <w:t>### Customer Service Information</w:t>
+        <w:br/>
+        <w:t>- &lt;b&gt;Customer Service Number:&lt;/b&gt; 1-800-743-5000</w:t>
+        <w:br/>
+        <w:t>- &lt;b&gt;Address:&lt;/b&gt; 245 Market Street, San Francisco, CA 94105</w:t>
+        <w:br/>
+        <w:t>- &lt;b&gt;Official Website:&lt;/b&gt; [PG&amp;E Official Website](https://www.pge.com/)</w:t>
+        <w:br/>
+        <w:br/>
+        <w:t>### Emergency Contact Information</w:t>
+        <w:br/>
+        <w:t>- &lt;b&gt;Power Outages:&lt;/b&gt; 1-800-743-5000</w:t>
+        <w:br/>
+        <w:t>- &lt;b&gt;Gas Leaks:&lt;/b&gt; 1-800-743-5000</w:t>
+        <w:br/>
+        <w:br/>
+        <w:t>### Step-by-Step Guide for Power Outages</w:t>
+        <w:br/>
+        <w:t>1. &lt;b&gt;Stay Calm and Safe:&lt;/b&gt;</w:t>
+        <w:br/>
+        <w:t xml:space="preserve">   - Turn off all electrical appliances and unplug sensitive electronics to prevent damage from power surges.</w:t>
+        <w:br/>
+        <w:t xml:space="preserve">   - Use flashlights instead of candles to avoid fire hazards.</w:t>
+        <w:br/>
+        <w:t xml:space="preserve">   - Keep refrigerator and freezer doors closed to preserve food.</w:t>
+        <w:br/>
+        <w:br/>
+        <w:t>2. &lt;b&gt;Report the Outage:&lt;/b&gt;</w:t>
+        <w:br/>
+        <w:t xml:space="preserve">   - Call PG&amp;E at 1-800-743-5000 or report it online at [PG&amp;E Outage Center](https://www.pge.com/en_US/residential/outages/outage-center.page).</w:t>
+        <w:br/>
+        <w:t xml:space="preserve">   - Provide your address and any relevant details about the outage.</w:t>
+        <w:br/>
+        <w:br/>
+        <w:t>3. &lt;b&gt;Stay Informed:&lt;/b&gt;</w:t>
+        <w:br/>
+        <w:t xml:space="preserve">   - Sign up for PG&amp;E's outage alerts via text, email, or phone at [PG&amp;E Alerts](https://www.pge.com/en_US/residential/outages/outage-center/outage-alerts.page).</w:t>
+        <w:br/>
+        <w:t xml:space="preserve">   - Follow PG&amp;E on social media for real-time updates.</w:t>
+        <w:br/>
+        <w:br/>
+        <w:t>4. &lt;b&gt;Prepare for Extended Outages:&lt;/b&gt;</w:t>
+        <w:br/>
+        <w:t xml:space="preserve">   - Have an emergency kit ready with non-perishable food, water, and essential supplies.</w:t>
+        <w:br/>
+        <w:t xml:space="preserve">   - Consider using a portable generator, but follow safety guidelines to avoid carbon monoxide poisoning.</w:t>
         <w:br/>
         <w:br/>
         <w:t>---</w:t>
         <w:br/>
         <w:br/>
-        <w:t>#### Electricity:</w:t>
+        <w:t>## 2. Natural Gas (Pacific Gas and Electric Company - PG&amp;E)</w:t>
         <w:br/>
         <w:br/>
-        <w:t>- &lt;b&gt;Provider Name:&lt;/b&gt; Pacific Gas and Electric Company (PG&amp;E)</w:t>
+        <w:t>### Description of the Company and Services</w:t>
         <w:br/>
-        <w:t>- &lt;b&gt;Description:&lt;/b&gt; PG&amp;E provides electricity and natural gas services to the San Jose area.</w:t>
+        <w:t>PG&amp;E also provides natural gas services, ensuring a reliable supply of gas for heating, cooking, and other household needs.</w:t>
+        <w:br/>
+        <w:br/>
+        <w:t>### Customer Service Information</w:t>
+        <w:br/>
+        <w:t>- &lt;b&gt;Customer Service Number:&lt;/b&gt; 1-800-743-5000</w:t>
         <w:br/>
         <w:t>- &lt;b&gt;Address:&lt;/b&gt; 245 Market Street, San Francisco, CA 94105</w:t>
         <w:br/>
-        <w:t>- &lt;b&gt;Customer Service Number:&lt;/b&gt; 1-800-743-5000</w:t>
+        <w:t>- &lt;b&gt;Official Website:&lt;/b&gt; [PG&amp;E Official Website](https://www.pge.com/)</w:t>
         <w:br/>
-        <w:t>- &lt;b&gt;Website:&lt;/b&gt; [www.pge.com](https://www.pge.com)</w:t>
+        <w:br/>
+        <w:t>### Emergency Contact Information</w:t>
+        <w:br/>
+        <w:t>- &lt;b&gt;Gas Leaks:&lt;/b&gt; 1-800-743-5000</w:t>
+        <w:br/>
+        <w:br/>
+        <w:t>### Step-by-Step Guide for Gas Leaks</w:t>
+        <w:br/>
+        <w:t>1. &lt;b&gt;Stay Calm and Safe:&lt;/b&gt;</w:t>
+        <w:br/>
+        <w:t xml:space="preserve">   - Do not use any open flames, including lighters or matches.</w:t>
+        <w:br/>
+        <w:t xml:space="preserve">   - Do not turn any electrical switches on or off.</w:t>
+        <w:br/>
+        <w:t xml:space="preserve">   - Evacuate the area immediately.</w:t>
+        <w:br/>
+        <w:br/>
+        <w:t>2. &lt;b&gt;Report the Leak:&lt;/b&gt;</w:t>
+        <w:br/>
+        <w:t xml:space="preserve">   - Call PG&amp;E at 1-800-743-5000 from a safe location.</w:t>
+        <w:br/>
+        <w:t xml:space="preserve">   - Provide your address and any relevant details about the leak.</w:t>
+        <w:br/>
+        <w:br/>
+        <w:t>3. &lt;b&gt;Wait for Assistance:&lt;/b&gt;</w:t>
+        <w:br/>
+        <w:t xml:space="preserve">   - Do not re-enter the area until PG&amp;E has confirmed it is safe.</w:t>
+        <w:br/>
+        <w:t xml:space="preserve">   - Follow any additional instructions provided by PG&amp;E.</w:t>
         <w:br/>
         <w:br/>
         <w:t>---</w:t>
         <w:br/>
         <w:br/>
-        <w:t>#### Natural Gas:</w:t>
+        <w:t>## 3. Water (San Jose Water)</w:t>
         <w:br/>
         <w:br/>
-        <w:t>- &lt;b&gt;Provider Name:&lt;/b&gt; Pacific Gas and Electric Company (PG&amp;E)</w:t>
+        <w:t>### Description of the Company and Services</w:t>
         <w:br/>
-        <w:t>- &lt;b&gt;Description:&lt;/b&gt; PG&amp;E provides natural gas services to the San Jose area.</w:t>
+        <w:t>San Jose Water provides water services to the San Jose area, ensuring a reliable supply of clean water for drinking, cooking, and other household needs.</w:t>
         <w:br/>
-        <w:t>- &lt;b&gt;Address:&lt;/b&gt; 245 Market Street, San Francisco, CA 94105</w:t>
         <w:br/>
-        <w:t>- &lt;b&gt;Customer Service Number:&lt;/b&gt; 1-800-743-5000</w:t>
+        <w:t>### Customer Service Information</w:t>
         <w:br/>
-        <w:t>- &lt;b&gt;Website:&lt;/b&gt; [www.pge.com](https://www.pge.com)</w:t>
+        <w:t>- &lt;b&gt;Customer Service Number:&lt;/b&gt; 1-408-279-7900</w:t>
+        <w:br/>
+        <w:t>- &lt;b&gt;Address:&lt;/b&gt; 1600 Beryl Court, San Jose, CA 95133</w:t>
+        <w:br/>
+        <w:t>- &lt;b&gt;Official Website:&lt;/b&gt; [San Jose Water Official Website](https://www.sjwater.com/)</w:t>
+        <w:br/>
+        <w:br/>
+        <w:t>### Emergency Contact Information</w:t>
+        <w:br/>
+        <w:t>- &lt;b&gt;Water Outages/Leaks:&lt;/b&gt; 1-408-279-7900</w:t>
+        <w:br/>
+        <w:br/>
+        <w:t>### Step-by-Step Guide for Water Outages/Leaks</w:t>
+        <w:br/>
+        <w:t>1. &lt;b&gt;Stay Calm and Safe:&lt;/b&gt;</w:t>
+        <w:br/>
+        <w:t xml:space="preserve">   - Turn off all water faucets and appliances to prevent flooding.</w:t>
+        <w:br/>
+        <w:t xml:space="preserve">   - If you suspect a leak, turn off the main water valve.</w:t>
+        <w:br/>
+        <w:br/>
+        <w:t>2. &lt;b&gt;Report the Issue:&lt;/b&gt;</w:t>
+        <w:br/>
+        <w:t xml:space="preserve">   - Call San Jose Water at 1-408-279-7900 or report it online at [San Jose Water Customer Service](https://www.sjwater.com/customer-service).</w:t>
+        <w:br/>
+        <w:t xml:space="preserve">   - Provide your address and any relevant details about the outage or leak.</w:t>
+        <w:br/>
+        <w:br/>
+        <w:t>3. &lt;b&gt;Stay Informed:&lt;/b&gt;</w:t>
+        <w:br/>
+        <w:t xml:space="preserve">   - Sign up for San Jose Water's outage alerts via text, email, or phone.</w:t>
+        <w:br/>
+        <w:t xml:space="preserve">   - Follow San Jose Water on social media for real-time updates.</w:t>
+        <w:br/>
+        <w:br/>
+        <w:t>4. &lt;b&gt;Prepare for Extended Outages:&lt;/b&gt;</w:t>
+        <w:br/>
+        <w:t xml:space="preserve">   - Have an emergency kit ready with bottled water and essential supplies.</w:t>
+        <w:br/>
+        <w:t xml:space="preserve">   - Consider using water from other sources, such as neighbors or community water stations.</w:t>
         <w:br/>
         <w:br/>
         <w:t>---</w:t>
         <w:br/>
         <w:br/>
-        <w:t>#### Water:</w:t>
+        <w:t>## 4. Internet (Comcast)</w:t>
         <w:br/>
         <w:br/>
-        <w:t>- &lt;b&gt;Provider Name:&lt;/b&gt; San Jose Water Company</w:t>
+        <w:t>### Description of the Company and Services</w:t>
         <w:br/>
-        <w:t>- &lt;b&gt;Description:&lt;/b&gt; San Jose Water Company provides water services to the San Jose area.</w:t>
+        <w:t>Comcast provides internet services to the San Jose area, offering high-speed internet for residential and business use.</w:t>
         <w:br/>
-        <w:t>- &lt;b&gt;Address:&lt;/b&gt; 1601 North First Street, San Jose, CA 95112</w:t>
         <w:br/>
-        <w:t>- &lt;b&gt;Customer Service Number:&lt;/b&gt; 1-408-266-4200</w:t>
+        <w:t>### Customer Service Information</w:t>
         <w:br/>
-        <w:t>- &lt;b&gt;Website:&lt;/b&gt; [www.sjwater.com](https://www.sjwater.com)</w:t>
+        <w:t>- &lt;b&gt;Customer Service Number:&lt;/b&gt; 1-800-934-6489</w:t>
+        <w:br/>
+        <w:t>- &lt;b&gt;Address:&lt;/b&gt; 1701 John F. Kennedy Blvd, Philadelphia, PA 19103</w:t>
+        <w:br/>
+        <w:t>- &lt;b&gt;Official Website:&lt;/b&gt; [Comcast Official Website](https://www.xfinity.com/)</w:t>
+        <w:br/>
+        <w:br/>
+        <w:t>### Emergency Contact Information</w:t>
+        <w:br/>
+        <w:t>- &lt;b&gt;Internet Outages:&lt;/b&gt; 1-800-934-6489</w:t>
+        <w:br/>
+        <w:br/>
+        <w:t>### Step-by-Step Guide for Internet Outages</w:t>
+        <w:br/>
+        <w:t>1. &lt;b&gt;Check Your Equipment:&lt;/b&gt;</w:t>
+        <w:br/>
+        <w:t xml:space="preserve">   - Ensure that your modem and router are properly connected and powered on.</w:t>
+        <w:br/>
+        <w:t xml:space="preserve">   - Restart your modem and router by unplugging them, waiting 30 seconds, and then plugging them back in.</w:t>
+        <w:br/>
+        <w:br/>
+        <w:t>2. &lt;b&gt;Report the Outage:&lt;/b&gt;</w:t>
+        <w:br/>
+        <w:t xml:space="preserve">   - Call Comcast at 1-800-934-6489 or report it online at [Comcast Outage Center](https://www.xfinity.com/support/internet/outages/).</w:t>
+        <w:br/>
+        <w:t xml:space="preserve">   - Provide your address and any relevant details about the outage.</w:t>
+        <w:br/>
+        <w:br/>
+        <w:t>3. &lt;b&gt;Stay Informed:&lt;/b&gt;</w:t>
+        <w:br/>
+        <w:t xml:space="preserve">   - Sign up for Comcast's outage alerts via text, email, or phone.</w:t>
+        <w:br/>
+        <w:t xml:space="preserve">   - Follow Comcast on social media for real-time updates.</w:t>
+        <w:br/>
+        <w:br/>
+        <w:t>4. &lt;b&gt;Prepare for Extended Outages:&lt;/b&gt;</w:t>
+        <w:br/>
+        <w:t xml:space="preserve">   - Have a backup internet source, such as a mobile hotspot, ready.</w:t>
+        <w:br/>
+        <w:t xml:space="preserve">   - Use public Wi-Fi locations, such as libraries or coffee shops, if necessary.</w:t>
         <w:br/>
         <w:br/>
         <w:t>---</w:t>
         <w:br/>
         <w:br/>
-        <w:t>#### Sewer:</w:t>
-        <w:br/>
-        <w:br/>
-        <w:t>- &lt;b&gt;Provider Name:&lt;/b&gt; City of San Jose Public Works Department</w:t>
-        <w:br/>
-        <w:t>- &lt;b&gt;Description:&lt;/b&gt; The City of San Jose Public Works Department manages sewer services.</w:t>
-        <w:br/>
-        <w:t>- &lt;b&gt;Address:&lt;/b&gt; 200 East Santa Clara Street, San Jose, CA 95113</w:t>
-        <w:br/>
-        <w:t>- &lt;b&gt;Customer Service Number:&lt;/b&gt; 1-408-277-4636</w:t>
-        <w:br/>
-        <w:t>- &lt;b&gt;Website:&lt;/b&gt; [www.sanjoseca.gov/publicworks](https://www.sanjoseca.gov/publicworks)</w:t>
-        <w:br/>
-        <w:br/>
-        <w:t>---</w:t>
-        <w:br/>
-        <w:br/>
-        <w:t>#### Garbage/Recycling:</w:t>
-        <w:br/>
-        <w:br/>
-        <w:t>- &lt;b&gt;Provider Name:&lt;/b&gt; GreenWaste Recovery, Inc.</w:t>
-        <w:br/>
-        <w:t>- &lt;b&gt;Description:&lt;/b&gt; GreenWaste Recovery, Inc. provides garbage and recycling services to the San Jose area.</w:t>
-        <w:br/>
-        <w:t>- &lt;b&gt;Address:&lt;/b&gt; 1601 North First Street, San Jose, CA 95112</w:t>
-        <w:br/>
-        <w:t>- &lt;b&gt;Customer Service Number:&lt;/b&gt; 1-408-283-4400</w:t>
-        <w:br/>
-        <w:t>- &lt;b&gt;Website:&lt;/b&gt; [www.greenwaste.com](https://www.greenwaste.com)</w:t>
-        <w:br/>
-        <w:br/>
-        <w:t>---</w:t>
-        <w:br/>
-        <w:br/>
-        <w:t>#### Internet:</w:t>
-        <w:br/>
-        <w:br/>
-        <w:t>- &lt;b&gt;Provider Name:&lt;/b&gt; Comcast</w:t>
-        <w:br/>
-        <w:t>- &lt;b&gt;Description:&lt;/b&gt; Comcast provides internet, cable, and phone services to the San Jose area.</w:t>
-        <w:br/>
-        <w:t>- &lt;b&gt;Address:&lt;/b&gt; 1500 Market Street, Philadelphia, PA 19102</w:t>
-        <w:br/>
-        <w:t>- &lt;b&gt;Customer Service Number:&lt;/b&gt; 1-800-934-6489</w:t>
-        <w:br/>
-        <w:t>- &lt;b&gt;Website:&lt;/b&gt; [www.xfinity.com](https://www.xfinity.com)</w:t>
-        <w:br/>
-        <w:br/>
-        <w:t>---</w:t>
-        <w:br/>
-        <w:br/>
-        <w:t>This run book provides essential contact information and details for the primary utility providers in San Jose, CA, for the zip code 95148.</w:t>
+        <w:t xml:space="preserve">## </w:t>
       </w:r>
     </w:p>
     <w:sectPr>

</xml_diff>

<commit_message>
change hugging face to mistral
</commit_message>
<xml_diff>
--- a/home_utilities_emergency.docx
+++ b/home_utilities_emergency.docx
@@ -15,7 +15,7 @@
         <w:t># City of San Jose (Zip Code: 95148) Emergency Run Book</w:t>
         <w:br/>
         <w:br/>
-        <w:t>This emergency run book is designed to guide residents of San Jose, specifically in the 95148 zip code, through various utility and service disruptions. It includes detailed steps for handling power outages, gas leaks, water leaks/outages, and internet service disruptions.</w:t>
+        <w:t>This emergency run book is designed to guide residents of San Jose, specifically in the 95148 zip code, through various utility and service disruptions. It includes detailed steps for dealing with power outages, gas leaks, water leaks/outages, and internet service disruptions.</w:t>
         <w:br/>
         <w:br/>
         <w:t>---</w:t>
@@ -26,14 +26,14 @@
         <w:br/>
         <w:t>### Description of the Company and Services</w:t>
         <w:br/>
-        <w:t>Pacific Gas and Electric Company (PG&amp;E) provides electricity and natural gas services to the San Jose area. They are responsible for maintaining the electrical grid and ensuring reliable power supply.</w:t>
+        <w:t>Pacific Gas and Electric Company (PG&amp;E) provides electricity and natural gas services to the San Jose area, including the 95148 zip code.</w:t>
         <w:br/>
         <w:br/>
         <w:t>### Customer Service Information</w:t>
         <w:br/>
         <w:t>- &lt;b&gt;Customer Service Number:&lt;/b&gt; 1-800-743-5000</w:t>
         <w:br/>
-        <w:t>- &lt;b&gt;Address:&lt;/b&gt; 245 Market Street, San Francisco, CA 94105</w:t>
+        <w:t>- &lt;b&gt;Address:&lt;/b&gt; 77 Beale Street, San Francisco, CA 94105</w:t>
         <w:br/>
         <w:t>- &lt;b&gt;Official Website:&lt;/b&gt; [PG&amp;E Official Website](https://www.pge.com/)</w:t>
         <w:br/>
@@ -42,39 +42,43 @@
         <w:br/>
         <w:t>- &lt;b&gt;Power Outages:&lt;/b&gt; 1-800-743-5000</w:t>
         <w:br/>
-        <w:t>- &lt;b&gt;Gas Leaks:&lt;/b&gt; 1-800-743-5000</w:t>
+        <w:t>- &lt;b&gt;Gas Leaks:&lt;/b&gt; 1-800-743-5000 (24/7)</w:t>
         <w:br/>
         <w:br/>
         <w:t>### Step-by-Step Guide for Power Outages</w:t>
         <w:br/>
+        <w:br/>
         <w:t>1. &lt;b&gt;Stay Calm and Safe:&lt;/b&gt;</w:t>
         <w:br/>
-        <w:t xml:space="preserve">   - Turn off all electrical appliances and unplug sensitive electronics to prevent damage from power surges.</w:t>
+        <w:t xml:space="preserve">   - Turn off all major appliances and electronics to prevent damage from power surges.</w:t>
         <w:br/>
         <w:t xml:space="preserve">   - Use flashlights instead of candles to avoid fire hazards.</w:t>
         <w:br/>
-        <w:t xml:space="preserve">   - Keep refrigerator and freezer doors closed to preserve food.</w:t>
+        <w:br/>
+        <w:t>2. &lt;b&gt;Check the Circuit Breaker:&lt;/b&gt;</w:t>
+        <w:br/>
+        <w:t xml:space="preserve">   - Ensure the outage is not due to a tripped circuit breaker in your home.</w:t>
         <w:br/>
         <w:br/>
-        <w:t>2. &lt;b&gt;Report the Outage:&lt;/b&gt;</w:t>
+        <w:t>3. &lt;b&gt;Report the Outage:&lt;/b&gt;</w:t>
         <w:br/>
         <w:t xml:space="preserve">   - Call PG&amp;E at 1-800-743-5000 or report it online at [PG&amp;E Outage Center](https://www.pge.com/en_US/residential/outages/outage-center.page).</w:t>
         <w:br/>
-        <w:t xml:space="preserve">   - Provide your address and any relevant details about the outage.</w:t>
+        <w:t xml:space="preserve">   - Provide your address and any additional details about the outage.</w:t>
         <w:br/>
         <w:br/>
-        <w:t>3. &lt;b&gt;Stay Informed:&lt;/b&gt;</w:t>
+        <w:t>4. &lt;b&gt;Stay Informed:&lt;/b&gt;</w:t>
         <w:br/>
-        <w:t xml:space="preserve">   - Sign up for PG&amp;E's outage alerts via text, email, or phone at [PG&amp;E Alerts](https://www.pge.com/en_US/residential/outages/outage-center/outage-alerts.page).</w:t>
+        <w:t xml:space="preserve">   - Follow PG&amp;E on social media or sign up for outage alerts via text or email.</w:t>
         <w:br/>
-        <w:t xml:space="preserve">   - Follow PG&amp;E on social media for real-time updates.</w:t>
+        <w:t xml:space="preserve">   - Check the [PG&amp;E Outage Map](https://www.pge.com/en_US/residential/outages/outage-center/outage-map.page) for updates.</w:t>
         <w:br/>
         <w:br/>
-        <w:t>4. &lt;b&gt;Prepare for Extended Outages:&lt;/b&gt;</w:t>
+        <w:t>5. &lt;b&gt;Prepare for Extended Outages:&lt;/b&gt;</w:t>
         <w:br/>
-        <w:t xml:space="preserve">   - Have an emergency kit ready with non-perishable food, water, and essential supplies.</w:t>
+        <w:t xml:space="preserve">   - Have an emergency kit ready with water, non-perishable food, and a first aid kit.</w:t>
         <w:br/>
-        <w:t xml:space="preserve">   - Consider using a portable generator, but follow safety guidelines to avoid carbon monoxide poisoning.</w:t>
+        <w:t xml:space="preserve">   - Consider using a generator safely, following manufacturer instructions.</w:t>
         <w:br/>
         <w:br/>
         <w:t>---</w:t>
@@ -85,46 +89,52 @@
         <w:br/>
         <w:t>### Description of the Company and Services</w:t>
         <w:br/>
-        <w:t>PG&amp;E also provides natural gas services, ensuring a reliable supply of gas for heating, cooking, and other household needs.</w:t>
+        <w:t>PG&amp;E also provides natural gas services to the San Jose area, including the 95148 zip code.</w:t>
         <w:br/>
         <w:br/>
         <w:t>### Customer Service Information</w:t>
         <w:br/>
         <w:t>- &lt;b&gt;Customer Service Number:&lt;/b&gt; 1-800-743-5000</w:t>
         <w:br/>
-        <w:t>- &lt;b&gt;Address:&lt;/b&gt; 245 Market Street, San Francisco, CA 94105</w:t>
+        <w:t>- &lt;b&gt;Address:&lt;/b&gt; 77 Beale Street, San Francisco, CA 94105</w:t>
         <w:br/>
         <w:t>- &lt;b&gt;Official Website:&lt;/b&gt; [PG&amp;E Official Website](https://www.pge.com/)</w:t>
         <w:br/>
         <w:br/>
         <w:t>### Emergency Contact Information</w:t>
         <w:br/>
-        <w:t>- &lt;b&gt;Gas Leaks:&lt;/b&gt; 1-800-743-5000</w:t>
+        <w:t>- &lt;b&gt;Gas Leaks:&lt;/b&gt; 1-800-743-5000 (24/7)</w:t>
         <w:br/>
         <w:br/>
         <w:t>### Step-by-Step Guide for Gas Leaks</w:t>
+        <w:br/>
         <w:br/>
         <w:t>1. &lt;b&gt;Stay Calm and Safe:&lt;/b&gt;</w:t>
         <w:br/>
         <w:t xml:space="preserve">   - Do not use any open flames, including lighters or matches.</w:t>
         <w:br/>
-        <w:t xml:space="preserve">   - Do not turn any electrical switches on or off.</w:t>
-        <w:br/>
-        <w:t xml:space="preserve">   - Evacuate the area immediately.</w:t>
+        <w:t xml:space="preserve">   - Do not use any electrical devices, including light switches or phones.</w:t>
         <w:br/>
         <w:br/>
-        <w:t>2. &lt;b&gt;Report the Leak:&lt;/b&gt;</w:t>
+        <w:t>2. &lt;b&gt;Evacuate the Area:&lt;/b&gt;</w:t>
+        <w:br/>
+        <w:t xml:space="preserve">   - Leave the building immediately and move to a safe location.</w:t>
+        <w:br/>
+        <w:t xml:space="preserve">   - Do not return to the building until it has been deemed safe by a professional.</w:t>
+        <w:br/>
+        <w:br/>
+        <w:t>3. &lt;b&gt;Report the Leak:&lt;/b&gt;</w:t>
         <w:br/>
         <w:t xml:space="preserve">   - Call PG&amp;E at 1-800-743-5000 from a safe location.</w:t>
         <w:br/>
-        <w:t xml:space="preserve">   - Provide your address and any relevant details about the leak.</w:t>
+        <w:t xml:space="preserve">   - Provide your address and any additional details about the leak.</w:t>
         <w:br/>
         <w:br/>
-        <w:t>3. &lt;b&gt;Wait for Assistance:&lt;/b&gt;</w:t>
+        <w:t>4. &lt;b&gt;Wait for Professional Assistance:&lt;/b&gt;</w:t>
         <w:br/>
-        <w:t xml:space="preserve">   - Do not re-enter the area until PG&amp;E has confirmed it is safe.</w:t>
+        <w:t xml:space="preserve">   - Do not attempt to fix the leak yourself.</w:t>
         <w:br/>
-        <w:t xml:space="preserve">   - Follow any additional instructions provided by PG&amp;E.</w:t>
+        <w:t xml:space="preserve">   - Follow the instructions provided by PG&amp;E or emergency services.</w:t>
         <w:br/>
         <w:br/>
         <w:t>---</w:t>
@@ -135,51 +145,59 @@
         <w:br/>
         <w:t>### Description of the Company and Services</w:t>
         <w:br/>
-        <w:t>San Jose Water provides water services to the San Jose area, ensuring a reliable supply of clean water for drinking, cooking, and other household needs.</w:t>
+        <w:t>San Jose Water provides water services to the San Jose area, including the 95148 zip code.</w:t>
         <w:br/>
         <w:br/>
         <w:t>### Customer Service Information</w:t>
         <w:br/>
         <w:t>- &lt;b&gt;Customer Service Number:&lt;/b&gt; 1-408-279-7900</w:t>
         <w:br/>
-        <w:t>- &lt;b&gt;Address:&lt;/b&gt; 1600 Beryl Court, San Jose, CA 95133</w:t>
+        <w:t>- &lt;b&gt;Address:&lt;/b&gt; 1601 North First Street, San Jose, CA 95112</w:t>
         <w:br/>
         <w:t>- &lt;b&gt;Official Website:&lt;/b&gt; [San Jose Water Official Website](https://www.sjwater.com/)</w:t>
         <w:br/>
         <w:br/>
         <w:t>### Emergency Contact Information</w:t>
         <w:br/>
-        <w:t>- &lt;b&gt;Water Outages/Leaks:&lt;/b&gt; 1-408-279-7900</w:t>
+        <w:t>- &lt;b&gt;Water Outages/Leaks:&lt;/b&gt; 1-408-279-7900 (24/7)</w:t>
         <w:br/>
         <w:br/>
-        <w:t>### Step-by-Step Guide for Water Outages/Leaks</w:t>
+        <w:t>### Step-by-Step Guide for Water Outages or Leaks</w:t>
+        <w:br/>
         <w:br/>
         <w:t>1. &lt;b&gt;Stay Calm and Safe:&lt;/b&gt;</w:t>
         <w:br/>
-        <w:t xml:space="preserve">   - Turn off all water faucets and appliances to prevent flooding.</w:t>
+        <w:t xml:space="preserve">   - Turn off the main water valve to your home if you suspect a leak.</w:t>
         <w:br/>
-        <w:t xml:space="preserve">   - If you suspect a leak, turn off the main water valve.</w:t>
+        <w:t xml:space="preserve">   - Avoid using water until the issue is resolved.</w:t>
         <w:br/>
         <w:br/>
-        <w:t>2. &lt;b&gt;Report the Issue:&lt;/b&gt;</w:t>
+        <w:t>2. &lt;b&gt;Check for Visible Leaks:&lt;/b&gt;</w:t>
         <w:br/>
-        <w:t xml:space="preserve">   - Call San Jose Water at 1-408-279-7900 or report it online at [San Jose Water Customer Service](https://www.sjwater.com/customer-service).</w:t>
+        <w:t xml:space="preserve">   - Inspect your property for any visible signs of water leaks.</w:t>
         <w:br/>
-        <w:t xml:space="preserve">   - Provide your address and any relevant details about the outage or leak.</w:t>
+        <w:t xml:space="preserve">   - Look for wet spots, water pooling, or unusual sounds.</w:t>
         <w:br/>
         <w:br/>
-        <w:t>3. &lt;b&gt;Stay Informed:&lt;/b&gt;</w:t>
+        <w:t>3. &lt;b&gt;Report the Issue:&lt;/b&gt;</w:t>
         <w:br/>
-        <w:t xml:space="preserve">   - Sign up for San Jose Water's outage alerts via text, email, or phone.</w:t>
+        <w:t xml:space="preserve">   - Call San Jose Water at 1-408-279-7900 or report it online at [San Jose Water Customer Service](https://www.sjwater.com/).</w:t>
         <w:br/>
-        <w:t xml:space="preserve">   - Follow San Jose Water on social media for real-time updates.</w:t>
+        <w:t xml:space="preserve">   - Provide your address and any additional details about the outage or leak.</w:t>
         <w:br/>
         <w:br/>
-        <w:t>4. &lt;b&gt;Prepare for Extended Outages:&lt;/b&gt;</w:t>
+        <w:t>4. &lt;b&gt;Stay Informed:&lt;/b&gt;</w:t>
         <w:br/>
-        <w:t xml:space="preserve">   - Have an emergency kit ready with bottled water and essential supplies.</w:t>
+        <w:t xml:space="preserve">   - Follow San Jose Water on social media or sign up for outage alerts.</w:t>
         <w:br/>
-        <w:t xml:space="preserve">   - Consider using water from other sources, such as neighbors or community water stations.</w:t>
+        <w:t xml:space="preserve">   - Check the [San Jose Water Outage Map](https://www.sjwater.com/) for updates.</w:t>
+        <w:br/>
+        <w:br/>
+        <w:t>5. &lt;b&gt;Prepare for Extended Outages:&lt;/b&gt;</w:t>
+        <w:br/>
+        <w:t xml:space="preserve">   - Have an emergency kit ready with bottled water and non-perishable food.</w:t>
+        <w:br/>
+        <w:t xml:space="preserve">   - Consider using water conservation methods to minimize impact.</w:t>
         <w:br/>
         <w:br/>
         <w:t>---</w:t>
@@ -190,7 +208,7 @@
         <w:br/>
         <w:t>### Description of the Company and Services</w:t>
         <w:br/>
-        <w:t>Comcast provides internet services to the San Jose area, offering high-speed internet for residential and business use.</w:t>
+        <w:t>Comcast provides internet services to the San Jose area, including the 95148 zip code.</w:t>
         <w:br/>
         <w:br/>
         <w:t>### Customer Service Information</w:t>
@@ -209,38 +227,24 @@
         <w:br/>
         <w:t>### Step-by-Step Guide for Internet Outages</w:t>
         <w:br/>
+        <w:br/>
         <w:t>1. &lt;b&gt;Check Your Equipment:&lt;/b&gt;</w:t>
         <w:br/>
         <w:t xml:space="preserve">   - Ensure that your modem and router are properly connected and powered on.</w:t>
         <w:br/>
-        <w:t xml:space="preserve">   - Restart your modem and router by unplugging them, waiting 30 seconds, and then plugging them back in.</w:t>
+        <w:t xml:space="preserve">   - Restart your modem and router by unplugging them, waiting 30 seconds, and plugging them back in.</w:t>
         <w:br/>
         <w:br/>
-        <w:t>2. &lt;b&gt;Report the Outage:&lt;/b&gt;</w:t>
+        <w:t>2. &lt;b&gt;Check for Local Outages:&lt;/b&gt;</w:t>
         <w:br/>
-        <w:t xml:space="preserve">   - Call Comcast at 1-800-934-6489 or report it online at [Comcast Outage Center](https://www.xfinity.com/support/internet/outages/).</w:t>
-        <w:br/>
-        <w:t xml:space="preserve">   - Provide your address and any relevant details about the outage.</w:t>
-        <w:br/>
-        <w:br/>
-        <w:t>3. &lt;b&gt;Stay Informed:&lt;/b&gt;</w:t>
-        <w:br/>
-        <w:t xml:space="preserve">   - Sign up for Comcast's outage alerts via text, email, or phone.</w:t>
+        <w:t xml:space="preserve">   - Visit the [Comcast Outage Map](https://www.xfinity.com/support/articles/outage-center) to see if there are any reported outages in your area.</w:t>
         <w:br/>
         <w:t xml:space="preserve">   - Follow Comcast on social media for real-time updates.</w:t>
         <w:br/>
         <w:br/>
-        <w:t>4. &lt;b&gt;Prepare for Extended Outages:&lt;/b&gt;</w:t>
+        <w:t>3. &lt;b&gt;Report the Outage:&lt;/b&gt;</w:t>
         <w:br/>
-        <w:t xml:space="preserve">   - Have a backup internet source, such as a mobile hotspot, ready.</w:t>
-        <w:br/>
-        <w:t xml:space="preserve">   - Use public Wi-Fi locations, such as libraries or coffee shops, if necessary.</w:t>
-        <w:br/>
-        <w:br/>
-        <w:t>---</w:t>
-        <w:br/>
-        <w:br/>
-        <w:t xml:space="preserve">## </w:t>
+        <w:t xml:space="preserve">   - Call Comcast at 1-8</w:t>
       </w:r>
     </w:p>
     <w:sectPr>

</xml_diff>